<commit_message>
Cap nhat hinh anh
</commit_message>
<xml_diff>
--- a/Docs/3534240690_SNAKE_GAME_HUONG_DAN_CHOI_GAME.docx
+++ b/Docs/3534240690_SNAKE_GAME_HUONG_DAN_CHOI_GAME.docx
@@ -619,307 +619,16 @@
     <w:p>
       <w:pPr>
         <w:pStyle w:val="p1"/>
-        <w:numPr>
-          <w:ilvl w:val="0"/>
-          <w:numId w:val="23"/>
-        </w:numPr>
+        <w:ind w:left="720"/>
+        <w:jc w:val="center"/>
       </w:pPr>
       <w:r>
         <w:lastRenderedPageBreak/>
-        <w:t xml:space="preserve">Dùng </w:t>
-      </w:r>
-      <w:r>
-        <w:rPr>
-          <w:rStyle w:val="s1"/>
-          <w:rFonts w:eastAsiaTheme="majorEastAsia"/>
-        </w:rPr>
-        <w:t>phím mũi tên ↑ / ↓</w:t>
-      </w:r>
-      <w:r>
-        <w:t xml:space="preserve"> để di chuyển con trỏ lựa chọn giữa các mục </w:t>
-      </w:r>
-      <w:r>
-        <w:rPr>
-          <w:rStyle w:val="s1"/>
-          <w:rFonts w:eastAsiaTheme="majorEastAsia"/>
-        </w:rPr>
-        <w:t>Play</w:t>
-      </w:r>
-      <w:r>
-        <w:t xml:space="preserve">, </w:t>
-      </w:r>
-      <w:r>
-        <w:rPr>
-          <w:rStyle w:val="s1"/>
-          <w:rFonts w:eastAsiaTheme="majorEastAsia"/>
-        </w:rPr>
-        <w:t>Settings</w:t>
-      </w:r>
-      <w:r>
-        <w:t xml:space="preserve">, </w:t>
-      </w:r>
-      <w:r>
-        <w:rPr>
-          <w:rStyle w:val="s1"/>
-          <w:rFonts w:eastAsiaTheme="majorEastAsia"/>
-        </w:rPr>
-        <w:t>Exit</w:t>
-      </w:r>
-      <w:r>
-        <w:t>.</w:t>
-      </w:r>
-    </w:p>
-    <w:p>
-      <w:pPr>
-        <w:pStyle w:val="p1"/>
-        <w:numPr>
-          <w:ilvl w:val="0"/>
-          <w:numId w:val="23"/>
-        </w:numPr>
-      </w:pPr>
-      <w:r>
-        <w:t xml:space="preserve">Nhấn </w:t>
-      </w:r>
-      <w:r>
-        <w:rPr>
-          <w:rStyle w:val="s1"/>
-          <w:rFonts w:eastAsiaTheme="majorEastAsia"/>
-        </w:rPr>
-        <w:t>Enter</w:t>
-      </w:r>
-      <w:r>
-        <w:t xml:space="preserve"> để xác nhận mục đang chọn.</w:t>
-      </w:r>
-    </w:p>
-    <w:p>
-      <w:pPr>
-        <w:pStyle w:val="p1"/>
-        <w:numPr>
-          <w:ilvl w:val="0"/>
-          <w:numId w:val="23"/>
-        </w:numPr>
-      </w:pPr>
-      <w:r>
-        <w:t xml:space="preserve">Nếu đang ở trong </w:t>
-      </w:r>
-      <w:r>
-        <w:rPr>
-          <w:rStyle w:val="s1"/>
-          <w:rFonts w:eastAsiaTheme="majorEastAsia"/>
-        </w:rPr>
-        <w:t>Settings</w:t>
-      </w:r>
-      <w:r>
-        <w:t>:</w:t>
-      </w:r>
-    </w:p>
-    <w:p>
-      <w:pPr>
-        <w:pStyle w:val="p1"/>
-        <w:numPr>
-          <w:ilvl w:val="1"/>
-          <w:numId w:val="23"/>
-        </w:numPr>
-      </w:pPr>
-      <w:r>
-        <w:t xml:space="preserve">Có thể dùng phím số </w:t>
-      </w:r>
-      <w:r>
-        <w:rPr>
-          <w:rStyle w:val="s1"/>
-          <w:rFonts w:eastAsiaTheme="majorEastAsia"/>
-        </w:rPr>
-        <w:t>1–5</w:t>
-      </w:r>
-      <w:r>
-        <w:t xml:space="preserve"> hoặc mũi tên để chọn </w:t>
-      </w:r>
-      <w:r>
-        <w:rPr>
-          <w:rStyle w:val="s2"/>
-          <w:rFonts w:eastAsiaTheme="majorEastAsia"/>
-        </w:rPr>
-        <w:t>cấp độ</w:t>
-      </w:r>
-      <w:r>
-        <w:t xml:space="preserve"> (Level).</w:t>
-      </w:r>
-    </w:p>
-    <w:p>
-      <w:pPr>
-        <w:pStyle w:val="p1"/>
-        <w:numPr>
-          <w:ilvl w:val="1"/>
-          <w:numId w:val="23"/>
-        </w:numPr>
-      </w:pPr>
-      <w:r>
-        <w:t xml:space="preserve">Nhấn </w:t>
-      </w:r>
-      <w:r>
-        <w:rPr>
-          <w:rStyle w:val="s1"/>
-          <w:rFonts w:eastAsiaTheme="majorEastAsia"/>
-        </w:rPr>
-        <w:t>Enter</w:t>
-      </w:r>
-      <w:r>
-        <w:t xml:space="preserve"> để lưu lựa chọn.</w:t>
-      </w:r>
-    </w:p>
-    <w:p>
-      <w:pPr>
-        <w:pStyle w:val="p1"/>
-        <w:numPr>
-          <w:ilvl w:val="0"/>
-          <w:numId w:val="23"/>
-        </w:numPr>
-      </w:pPr>
-      <w:r>
-        <w:t xml:space="preserve">Nhấn </w:t>
-      </w:r>
-      <w:r>
-        <w:rPr>
-          <w:rStyle w:val="s1"/>
-          <w:rFonts w:eastAsiaTheme="majorEastAsia"/>
-        </w:rPr>
-        <w:t>Esc</w:t>
-      </w:r>
-      <w:r>
-        <w:t xml:space="preserve"> ở menu chính → thoát game ngay.</w:t>
-      </w:r>
-    </w:p>
-    <w:p>
-      <w:pPr>
-        <w:spacing w:before="100" w:beforeAutospacing="1" w:after="100" w:afterAutospacing="1" w:line="240" w:lineRule="auto"/>
-        <w:outlineLvl w:val="2"/>
-        <w:rPr>
-          <w:rFonts w:ascii="Times New Roman" w:eastAsia="Times New Roman" w:hAnsi="Times New Roman" w:cs="Times New Roman"/>
-          <w:b/>
-          <w:bCs/>
-          <w:kern w:val="0"/>
-          <w14:ligatures w14:val="none"/>
-        </w:rPr>
-      </w:pPr>
-      <w:r>
-        <w:rPr>
-          <w:rFonts w:ascii="Times New Roman" w:eastAsia="Times New Roman" w:hAnsi="Times New Roman" w:cs="Times New Roman"/>
-          <w:b/>
-          <w:bCs/>
-          <w:kern w:val="0"/>
-          <w14:ligatures w14:val="none"/>
-        </w:rPr>
-        <w:t>Gameplay</w:t>
-      </w:r>
-    </w:p>
-    <w:p>
-      <w:pPr>
-        <w:numPr>
-          <w:ilvl w:val="0"/>
-          <w:numId w:val="24"/>
-        </w:numPr>
-        <w:spacing w:before="100" w:beforeAutospacing="1" w:after="100" w:afterAutospacing="1" w:line="240" w:lineRule="auto"/>
-        <w:rPr>
-          <w:rFonts w:ascii="Times New Roman" w:eastAsia="Times New Roman" w:hAnsi="Times New Roman" w:cs="Times New Roman"/>
-          <w:kern w:val="0"/>
-          <w14:ligatures w14:val="none"/>
-        </w:rPr>
-      </w:pPr>
-      <w:r>
-        <w:rPr>
-          <w:rFonts w:ascii="Times New Roman" w:eastAsia="Times New Roman" w:hAnsi="Times New Roman" w:cs="Times New Roman"/>
-          <w:kern w:val="0"/>
-          <w14:ligatures w14:val="none"/>
-        </w:rPr>
-        <w:t>Rắn: ■</w:t>
-      </w:r>
-    </w:p>
-    <w:p>
-      <w:pPr>
-        <w:numPr>
-          <w:ilvl w:val="0"/>
-          <w:numId w:val="24"/>
-        </w:numPr>
-        <w:spacing w:before="100" w:beforeAutospacing="1" w:after="100" w:afterAutospacing="1" w:line="240" w:lineRule="auto"/>
-        <w:rPr>
-          <w:rFonts w:ascii="Times New Roman" w:eastAsia="Times New Roman" w:hAnsi="Times New Roman" w:cs="Times New Roman"/>
-          <w:kern w:val="0"/>
-          <w14:ligatures w14:val="none"/>
-        </w:rPr>
-      </w:pPr>
-      <w:r>
-        <w:rPr>
-          <w:rFonts w:ascii="Times New Roman" w:eastAsia="Times New Roman" w:hAnsi="Times New Roman" w:cs="Times New Roman"/>
-          <w:kern w:val="0"/>
-          <w14:ligatures w14:val="none"/>
-        </w:rPr>
-        <w:t>Mồi: ♥</w:t>
-      </w:r>
-    </w:p>
-    <w:p>
-      <w:pPr>
-        <w:numPr>
-          <w:ilvl w:val="0"/>
-          <w:numId w:val="24"/>
-        </w:numPr>
-        <w:spacing w:before="100" w:beforeAutospacing="1" w:after="100" w:afterAutospacing="1" w:line="240" w:lineRule="auto"/>
-        <w:rPr>
-          <w:rFonts w:ascii="Times New Roman" w:eastAsia="Times New Roman" w:hAnsi="Times New Roman" w:cs="Times New Roman"/>
-          <w:kern w:val="0"/>
-          <w14:ligatures w14:val="none"/>
-        </w:rPr>
-      </w:pPr>
-      <w:r>
-        <w:rPr>
-          <w:rFonts w:ascii="Times New Roman" w:eastAsia="Times New Roman" w:hAnsi="Times New Roman" w:cs="Times New Roman"/>
-          <w:kern w:val="0"/>
-          <w14:ligatures w14:val="none"/>
-        </w:rPr>
-        <w:t>Khung: ╔═╗…╚═╝</w:t>
-      </w:r>
-    </w:p>
-    <w:p>
-      <w:pPr>
-        <w:numPr>
-          <w:ilvl w:val="0"/>
-          <w:numId w:val="24"/>
-        </w:numPr>
-        <w:spacing w:before="100" w:beforeAutospacing="1" w:after="100" w:afterAutospacing="1" w:line="240" w:lineRule="auto"/>
-        <w:rPr>
-          <w:rFonts w:ascii="Times New Roman" w:eastAsia="Times New Roman" w:hAnsi="Times New Roman" w:cs="Times New Roman"/>
-          <w:kern w:val="0"/>
-          <w14:ligatures w14:val="none"/>
-        </w:rPr>
-      </w:pPr>
-      <w:r>
-        <w:rPr>
-          <w:rFonts w:ascii="Times New Roman" w:eastAsia="Times New Roman" w:hAnsi="Times New Roman" w:cs="Times New Roman"/>
-          <w:kern w:val="0"/>
-          <w14:ligatures w14:val="none"/>
-        </w:rPr>
-        <w:t>Điểm số: hiện bên phải màn hình console</w:t>
-      </w:r>
-    </w:p>
-    <w:p>
-      <w:pPr>
-        <w:spacing w:before="100" w:beforeAutospacing="1" w:after="100" w:afterAutospacing="1" w:line="240" w:lineRule="auto"/>
-        <w:rPr>
-          <w:rFonts w:ascii="Times New Roman" w:eastAsia="Times New Roman" w:hAnsi="Times New Roman" w:cs="Times New Roman"/>
-          <w:kern w:val="0"/>
-          <w14:ligatures w14:val="none"/>
-        </w:rPr>
-      </w:pPr>
-      <w:r>
-        <w:rPr>
-          <w:rFonts w:ascii="Times New Roman" w:eastAsia="Times New Roman" w:hAnsi="Times New Roman" w:cs="Times New Roman"/>
-          <w:kern w:val="0"/>
-          <w14:ligatures w14:val="none"/>
-        </w:rPr>
         <w:drawing>
-          <wp:inline distT="0" distB="0" distL="0" distR="0" wp14:anchorId="3F1FBB87" wp14:editId="1FB4CAC1">
-            <wp:extent cx="5943600" cy="1988820"/>
-            <wp:effectExtent l="0" t="0" r="0" b="5080"/>
-            <wp:docPr id="1573191038" name="Picture 1" descr="A screen shot of a video game&#10;&#10;AI-generated content may be incorrect."/>
+          <wp:inline distT="0" distB="0" distL="0" distR="0" wp14:anchorId="07B9C54D" wp14:editId="2FC32126">
+            <wp:extent cx="5943600" cy="2038985"/>
+            <wp:effectExtent l="0" t="0" r="0" b="5715"/>
+            <wp:docPr id="2142061977" name="Picture 1" descr="A black background with white letters&#10;&#10;AI-generated content may be incorrect."/>
             <wp:cNvGraphicFramePr>
               <a:graphicFrameLocks xmlns:a="http://schemas.openxmlformats.org/drawingml/2006/main" noChangeAspect="1"/>
             </wp:cNvGraphicFramePr>
@@ -927,7 +636,7 @@
               <a:graphicData uri="http://schemas.openxmlformats.org/drawingml/2006/picture">
                 <pic:pic xmlns:pic="http://schemas.openxmlformats.org/drawingml/2006/picture">
                   <pic:nvPicPr>
-                    <pic:cNvPr id="1573191038" name="Picture 1" descr="A screen shot of a video game&#10;&#10;AI-generated content may be incorrect."/>
+                    <pic:cNvPr id="2142061977" name="Picture 1" descr="A black background with white letters&#10;&#10;AI-generated content may be incorrect."/>
                     <pic:cNvPicPr/>
                   </pic:nvPicPr>
                   <pic:blipFill>
@@ -939,7 +648,7 @@
                   <pic:spPr>
                     <a:xfrm>
                       <a:off x="0" y="0"/>
-                      <a:ext cx="5943600" cy="1988820"/>
+                      <a:ext cx="5943600" cy="2038985"/>
                     </a:xfrm>
                     <a:prstGeom prst="rect">
                       <a:avLst/>
@@ -954,6 +663,507 @@
     </w:p>
     <w:p>
       <w:pPr>
+        <w:pStyle w:val="p1"/>
+        <w:numPr>
+          <w:ilvl w:val="0"/>
+          <w:numId w:val="23"/>
+        </w:numPr>
+      </w:pPr>
+      <w:r>
+        <w:t xml:space="preserve">Dùng </w:t>
+      </w:r>
+      <w:r>
+        <w:rPr>
+          <w:rStyle w:val="s1"/>
+          <w:rFonts w:eastAsiaTheme="majorEastAsia"/>
+        </w:rPr>
+        <w:t>phím mũi tên ↑ / ↓</w:t>
+      </w:r>
+      <w:r>
+        <w:t xml:space="preserve"> để di chuyển con trỏ lựa chọn giữa các mục </w:t>
+      </w:r>
+      <w:r>
+        <w:rPr>
+          <w:rStyle w:val="s1"/>
+          <w:rFonts w:eastAsiaTheme="majorEastAsia"/>
+        </w:rPr>
+        <w:t>“Chơi”</w:t>
+      </w:r>
+      <w:r>
+        <w:t xml:space="preserve">, </w:t>
+      </w:r>
+      <w:r>
+        <w:rPr>
+          <w:rStyle w:val="s1"/>
+          <w:rFonts w:eastAsiaTheme="majorEastAsia"/>
+        </w:rPr>
+        <w:t>“Tuỳ chỉnh”</w:t>
+      </w:r>
+      <w:r>
+        <w:t xml:space="preserve">, </w:t>
+      </w:r>
+      <w:r>
+        <w:rPr>
+          <w:rStyle w:val="s1"/>
+          <w:rFonts w:eastAsiaTheme="majorEastAsia"/>
+        </w:rPr>
+        <w:t>“Thoát”</w:t>
+      </w:r>
+    </w:p>
+    <w:p>
+      <w:pPr>
+        <w:pStyle w:val="p1"/>
+        <w:numPr>
+          <w:ilvl w:val="0"/>
+          <w:numId w:val="23"/>
+        </w:numPr>
+      </w:pPr>
+      <w:r>
+        <w:t xml:space="preserve">Nhấn </w:t>
+      </w:r>
+      <w:r>
+        <w:rPr>
+          <w:rStyle w:val="s1"/>
+          <w:rFonts w:eastAsiaTheme="majorEastAsia"/>
+        </w:rPr>
+        <w:t>Enter</w:t>
+      </w:r>
+      <w:r>
+        <w:t xml:space="preserve"> để xác nhận mục đang chọn.</w:t>
+      </w:r>
+    </w:p>
+    <w:p>
+      <w:pPr>
+        <w:pStyle w:val="p1"/>
+        <w:numPr>
+          <w:ilvl w:val="0"/>
+          <w:numId w:val="23"/>
+        </w:numPr>
+      </w:pPr>
+      <w:r>
+        <w:t xml:space="preserve">Chọn </w:t>
+      </w:r>
+      <w:r>
+        <w:t>chơi:</w:t>
+      </w:r>
+    </w:p>
+    <w:p>
+      <w:pPr>
+        <w:pStyle w:val="p1"/>
+        <w:numPr>
+          <w:ilvl w:val="1"/>
+          <w:numId w:val="23"/>
+        </w:numPr>
+      </w:pPr>
+      <w:r>
+        <w:t xml:space="preserve">Có thể dùng phím số </w:t>
+      </w:r>
+      <w:r>
+        <w:rPr>
+          <w:rStyle w:val="s1"/>
+          <w:rFonts w:eastAsiaTheme="majorEastAsia"/>
+        </w:rPr>
+        <w:t>1–5</w:t>
+      </w:r>
+      <w:r>
+        <w:t xml:space="preserve"> hoặc mũi tên để chọn </w:t>
+      </w:r>
+      <w:r>
+        <w:rPr>
+          <w:rStyle w:val="s2"/>
+          <w:rFonts w:eastAsiaTheme="majorEastAsia"/>
+        </w:rPr>
+        <w:t>cấp độ</w:t>
+      </w:r>
+      <w:r>
+        <w:t xml:space="preserve"> (Level).</w:t>
+      </w:r>
+    </w:p>
+    <w:p>
+      <w:pPr>
+        <w:pStyle w:val="p1"/>
+        <w:ind w:left="1440"/>
+      </w:pPr>
+      <w:r>
+        <w:rPr>
+          <w:noProof/>
+        </w:rPr>
+        <w:drawing>
+          <wp:inline distT="0" distB="0" distL="0" distR="0" wp14:anchorId="2733B84F" wp14:editId="0632786F">
+            <wp:extent cx="3568700" cy="774700"/>
+            <wp:effectExtent l="0" t="0" r="0" b="0"/>
+            <wp:docPr id="67122860" name="Picture 1" descr="A black background with white text&#10;&#10;AI-generated content may be incorrect."/>
+            <wp:cNvGraphicFramePr>
+              <a:graphicFrameLocks xmlns:a="http://schemas.openxmlformats.org/drawingml/2006/main" noChangeAspect="1"/>
+            </wp:cNvGraphicFramePr>
+            <a:graphic xmlns:a="http://schemas.openxmlformats.org/drawingml/2006/main">
+              <a:graphicData uri="http://schemas.openxmlformats.org/drawingml/2006/picture">
+                <pic:pic xmlns:pic="http://schemas.openxmlformats.org/drawingml/2006/picture">
+                  <pic:nvPicPr>
+                    <pic:cNvPr id="223739278" name="Picture 1" descr="A black background with white text&#10;&#10;AI-generated content may be incorrect."/>
+                    <pic:cNvPicPr/>
+                  </pic:nvPicPr>
+                  <pic:blipFill>
+                    <a:blip r:embed="rId6"/>
+                    <a:stretch>
+                      <a:fillRect/>
+                    </a:stretch>
+                  </pic:blipFill>
+                  <pic:spPr>
+                    <a:xfrm>
+                      <a:off x="0" y="0"/>
+                      <a:ext cx="3568700" cy="774700"/>
+                    </a:xfrm>
+                    <a:prstGeom prst="rect">
+                      <a:avLst/>
+                    </a:prstGeom>
+                  </pic:spPr>
+                </pic:pic>
+              </a:graphicData>
+            </a:graphic>
+          </wp:inline>
+        </w:drawing>
+      </w:r>
+    </w:p>
+    <w:p>
+      <w:pPr>
+        <w:pStyle w:val="p1"/>
+        <w:numPr>
+          <w:ilvl w:val="1"/>
+          <w:numId w:val="23"/>
+        </w:numPr>
+      </w:pPr>
+      <w:r>
+        <w:t xml:space="preserve">Nhấn </w:t>
+      </w:r>
+      <w:r>
+        <w:rPr>
+          <w:rStyle w:val="s1"/>
+          <w:rFonts w:eastAsiaTheme="majorEastAsia"/>
+        </w:rPr>
+        <w:t>Enter</w:t>
+      </w:r>
+      <w:r>
+        <w:t xml:space="preserve"> để lưu lựa chọn.</w:t>
+      </w:r>
+    </w:p>
+    <w:p>
+      <w:pPr>
+        <w:pStyle w:val="p1"/>
+        <w:numPr>
+          <w:ilvl w:val="0"/>
+          <w:numId w:val="23"/>
+        </w:numPr>
+      </w:pPr>
+      <w:r>
+        <w:t xml:space="preserve">Nhấn </w:t>
+      </w:r>
+      <w:r>
+        <w:rPr>
+          <w:rStyle w:val="s1"/>
+          <w:rFonts w:eastAsiaTheme="majorEastAsia"/>
+        </w:rPr>
+        <w:t>Esc</w:t>
+      </w:r>
+      <w:r>
+        <w:t xml:space="preserve"> ở menu chính → thoát game ngay.</w:t>
+      </w:r>
+    </w:p>
+    <w:p>
+      <w:pPr>
+        <w:pStyle w:val="p1"/>
+        <w:ind w:left="720"/>
+      </w:pPr>
+      <w:r>
+        <w:drawing>
+          <wp:inline distT="0" distB="0" distL="0" distR="0" wp14:anchorId="6A94B21E" wp14:editId="606EA648">
+            <wp:extent cx="5943600" cy="2094230"/>
+            <wp:effectExtent l="0" t="0" r="0" b="1270"/>
+            <wp:docPr id="1703049509" name="Picture 1" descr="A black background with white text&#10;&#10;AI-generated content may be incorrect."/>
+            <wp:cNvGraphicFramePr>
+              <a:graphicFrameLocks xmlns:a="http://schemas.openxmlformats.org/drawingml/2006/main" noChangeAspect="1"/>
+            </wp:cNvGraphicFramePr>
+            <a:graphic xmlns:a="http://schemas.openxmlformats.org/drawingml/2006/main">
+              <a:graphicData uri="http://schemas.openxmlformats.org/drawingml/2006/picture">
+                <pic:pic xmlns:pic="http://schemas.openxmlformats.org/drawingml/2006/picture">
+                  <pic:nvPicPr>
+                    <pic:cNvPr id="1703049509" name="Picture 1" descr="A black background with white text&#10;&#10;AI-generated content may be incorrect."/>
+                    <pic:cNvPicPr/>
+                  </pic:nvPicPr>
+                  <pic:blipFill>
+                    <a:blip r:embed="rId7"/>
+                    <a:stretch>
+                      <a:fillRect/>
+                    </a:stretch>
+                  </pic:blipFill>
+                  <pic:spPr>
+                    <a:xfrm>
+                      <a:off x="0" y="0"/>
+                      <a:ext cx="5943600" cy="2094230"/>
+                    </a:xfrm>
+                    <a:prstGeom prst="rect">
+                      <a:avLst/>
+                    </a:prstGeom>
+                  </pic:spPr>
+                </pic:pic>
+              </a:graphicData>
+            </a:graphic>
+          </wp:inline>
+        </w:drawing>
+      </w:r>
+    </w:p>
+    <w:p>
+      <w:pPr>
+        <w:spacing w:before="100" w:beforeAutospacing="1" w:after="100" w:afterAutospacing="1" w:line="240" w:lineRule="auto"/>
+        <w:outlineLvl w:val="2"/>
+        <w:rPr>
+          <w:rFonts w:ascii="Times New Roman" w:eastAsia="Times New Roman" w:hAnsi="Times New Roman" w:cs="Times New Roman"/>
+          <w:b/>
+          <w:bCs/>
+          <w:kern w:val="0"/>
+          <w14:ligatures w14:val="none"/>
+        </w:rPr>
+      </w:pPr>
+      <w:r>
+        <w:rPr>
+          <w:rFonts w:ascii="Times New Roman" w:eastAsia="Times New Roman" w:hAnsi="Times New Roman" w:cs="Times New Roman"/>
+          <w:b/>
+          <w:bCs/>
+          <w:kern w:val="0"/>
+          <w14:ligatures w14:val="none"/>
+        </w:rPr>
+        <w:t>Gameplay</w:t>
+      </w:r>
+    </w:p>
+    <w:p>
+      <w:pPr>
+        <w:numPr>
+          <w:ilvl w:val="0"/>
+          <w:numId w:val="24"/>
+        </w:numPr>
+        <w:spacing w:before="100" w:beforeAutospacing="1" w:after="100" w:afterAutospacing="1" w:line="240" w:lineRule="auto"/>
+        <w:rPr>
+          <w:rFonts w:ascii="Times New Roman" w:eastAsia="Times New Roman" w:hAnsi="Times New Roman" w:cs="Times New Roman"/>
+          <w:kern w:val="0"/>
+          <w14:ligatures w14:val="none"/>
+        </w:rPr>
+      </w:pPr>
+      <w:r>
+        <w:rPr>
+          <w:rFonts w:ascii="Times New Roman" w:eastAsia="Times New Roman" w:hAnsi="Times New Roman" w:cs="Times New Roman"/>
+          <w:kern w:val="0"/>
+          <w14:ligatures w14:val="none"/>
+        </w:rPr>
+        <w:t xml:space="preserve">Sau khi bắt đầu chơi sẽ </w:t>
+      </w:r>
+      <w:r>
+        <w:rPr>
+          <w:rFonts w:ascii="Times New Roman" w:eastAsia="Times New Roman" w:hAnsi="Times New Roman" w:cs="Times New Roman"/>
+          <w:kern w:val="0"/>
+          <w14:ligatures w14:val="none"/>
+        </w:rPr>
+        <w:t>có đếm ngược 3 giây trước khi chơi</w:t>
+      </w:r>
+    </w:p>
+    <w:p>
+      <w:pPr>
+        <w:spacing w:before="100" w:beforeAutospacing="1" w:after="100" w:afterAutospacing="1" w:line="240" w:lineRule="auto"/>
+        <w:ind w:left="720"/>
+        <w:rPr>
+          <w:rFonts w:ascii="Times New Roman" w:eastAsia="Times New Roman" w:hAnsi="Times New Roman" w:cs="Times New Roman"/>
+          <w:kern w:val="0"/>
+          <w14:ligatures w14:val="none"/>
+        </w:rPr>
+      </w:pPr>
+      <w:r>
+        <w:rPr>
+          <w:rFonts w:ascii="Times New Roman" w:eastAsia="Times New Roman" w:hAnsi="Times New Roman" w:cs="Times New Roman"/>
+          <w:noProof/>
+          <w:kern w:val="0"/>
+          <w14:ligatures w14:val="none"/>
+        </w:rPr>
+        <w:lastRenderedPageBreak/>
+        <w:drawing>
+          <wp:inline distT="0" distB="0" distL="0" distR="0" wp14:anchorId="1FD6F726" wp14:editId="738905F5">
+            <wp:extent cx="5943600" cy="914400"/>
+            <wp:effectExtent l="0" t="0" r="0" b="0"/>
+            <wp:docPr id="1440235731" name="Picture 1" descr="A black background with white text&#10;&#10;AI-generated content may be incorrect."/>
+            <wp:cNvGraphicFramePr>
+              <a:graphicFrameLocks xmlns:a="http://schemas.openxmlformats.org/drawingml/2006/main" noChangeAspect="1"/>
+            </wp:cNvGraphicFramePr>
+            <a:graphic xmlns:a="http://schemas.openxmlformats.org/drawingml/2006/main">
+              <a:graphicData uri="http://schemas.openxmlformats.org/drawingml/2006/picture">
+                <pic:pic xmlns:pic="http://schemas.openxmlformats.org/drawingml/2006/picture">
+                  <pic:nvPicPr>
+                    <pic:cNvPr id="1440235731" name="Picture 1" descr="A black background with white text&#10;&#10;AI-generated content may be incorrect."/>
+                    <pic:cNvPicPr/>
+                  </pic:nvPicPr>
+                  <pic:blipFill>
+                    <a:blip r:embed="rId8"/>
+                    <a:stretch>
+                      <a:fillRect/>
+                    </a:stretch>
+                  </pic:blipFill>
+                  <pic:spPr>
+                    <a:xfrm>
+                      <a:off x="0" y="0"/>
+                      <a:ext cx="5943600" cy="914400"/>
+                    </a:xfrm>
+                    <a:prstGeom prst="rect">
+                      <a:avLst/>
+                    </a:prstGeom>
+                  </pic:spPr>
+                </pic:pic>
+              </a:graphicData>
+            </a:graphic>
+          </wp:inline>
+        </w:drawing>
+      </w:r>
+    </w:p>
+    <w:p>
+      <w:pPr>
+        <w:numPr>
+          <w:ilvl w:val="0"/>
+          <w:numId w:val="24"/>
+        </w:numPr>
+        <w:spacing w:before="100" w:beforeAutospacing="1" w:after="100" w:afterAutospacing="1" w:line="240" w:lineRule="auto"/>
+        <w:rPr>
+          <w:rFonts w:ascii="Times New Roman" w:eastAsia="Times New Roman" w:hAnsi="Times New Roman" w:cs="Times New Roman"/>
+          <w:kern w:val="0"/>
+          <w14:ligatures w14:val="none"/>
+        </w:rPr>
+      </w:pPr>
+      <w:r>
+        <w:rPr>
+          <w:rFonts w:ascii="Times New Roman" w:eastAsia="Times New Roman" w:hAnsi="Times New Roman" w:cs="Times New Roman"/>
+          <w:kern w:val="0"/>
+          <w14:ligatures w14:val="none"/>
+        </w:rPr>
+        <w:t>Rắn: ■</w:t>
+      </w:r>
+    </w:p>
+    <w:p>
+      <w:pPr>
+        <w:numPr>
+          <w:ilvl w:val="0"/>
+          <w:numId w:val="24"/>
+        </w:numPr>
+        <w:spacing w:before="100" w:beforeAutospacing="1" w:after="100" w:afterAutospacing="1" w:line="240" w:lineRule="auto"/>
+        <w:rPr>
+          <w:rFonts w:ascii="Times New Roman" w:eastAsia="Times New Roman" w:hAnsi="Times New Roman" w:cs="Times New Roman"/>
+          <w:kern w:val="0"/>
+          <w14:ligatures w14:val="none"/>
+        </w:rPr>
+      </w:pPr>
+      <w:r>
+        <w:rPr>
+          <w:rFonts w:ascii="Times New Roman" w:eastAsia="Times New Roman" w:hAnsi="Times New Roman" w:cs="Times New Roman"/>
+          <w:kern w:val="0"/>
+          <w14:ligatures w14:val="none"/>
+        </w:rPr>
+        <w:t>Mồi: ♥</w:t>
+      </w:r>
+    </w:p>
+    <w:p>
+      <w:pPr>
+        <w:numPr>
+          <w:ilvl w:val="0"/>
+          <w:numId w:val="24"/>
+        </w:numPr>
+        <w:spacing w:before="100" w:beforeAutospacing="1" w:after="100" w:afterAutospacing="1" w:line="240" w:lineRule="auto"/>
+        <w:rPr>
+          <w:rFonts w:ascii="Times New Roman" w:eastAsia="Times New Roman" w:hAnsi="Times New Roman" w:cs="Times New Roman"/>
+          <w:kern w:val="0"/>
+          <w14:ligatures w14:val="none"/>
+        </w:rPr>
+      </w:pPr>
+      <w:r>
+        <w:rPr>
+          <w:rFonts w:ascii="Times New Roman" w:eastAsia="Times New Roman" w:hAnsi="Times New Roman" w:cs="Times New Roman"/>
+          <w:kern w:val="0"/>
+          <w14:ligatures w14:val="none"/>
+        </w:rPr>
+        <w:t>Khung: ╔═╗…╚═╝</w:t>
+      </w:r>
+    </w:p>
+    <w:p>
+      <w:pPr>
+        <w:numPr>
+          <w:ilvl w:val="0"/>
+          <w:numId w:val="24"/>
+        </w:numPr>
+        <w:spacing w:before="100" w:beforeAutospacing="1" w:after="100" w:afterAutospacing="1" w:line="240" w:lineRule="auto"/>
+        <w:rPr>
+          <w:rFonts w:ascii="Times New Roman" w:eastAsia="Times New Roman" w:hAnsi="Times New Roman" w:cs="Times New Roman"/>
+          <w:kern w:val="0"/>
+          <w14:ligatures w14:val="none"/>
+        </w:rPr>
+      </w:pPr>
+      <w:r>
+        <w:rPr>
+          <w:rFonts w:ascii="Times New Roman" w:eastAsia="Times New Roman" w:hAnsi="Times New Roman" w:cs="Times New Roman"/>
+          <w:kern w:val="0"/>
+          <w14:ligatures w14:val="none"/>
+        </w:rPr>
+        <w:t>Điểm số: hiện bên phải màn hình console</w:t>
+      </w:r>
+    </w:p>
+    <w:p>
+      <w:pPr>
+        <w:spacing w:before="100" w:beforeAutospacing="1" w:after="100" w:afterAutospacing="1" w:line="240" w:lineRule="auto"/>
+        <w:ind w:left="720"/>
+        <w:rPr>
+          <w:rFonts w:ascii="Times New Roman" w:eastAsia="Times New Roman" w:hAnsi="Times New Roman" w:cs="Times New Roman"/>
+          <w:kern w:val="0"/>
+          <w14:ligatures w14:val="none"/>
+        </w:rPr>
+      </w:pPr>
+      <w:r>
+        <w:rPr>
+          <w:rFonts w:ascii="Times New Roman" w:eastAsia="Times New Roman" w:hAnsi="Times New Roman" w:cs="Times New Roman"/>
+          <w:noProof/>
+          <w:kern w:val="0"/>
+          <w14:ligatures w14:val="none"/>
+        </w:rPr>
+        <w:drawing>
+          <wp:inline distT="0" distB="0" distL="0" distR="0" wp14:anchorId="1724ED89" wp14:editId="4E0116B4">
+            <wp:extent cx="5943600" cy="4088765"/>
+            <wp:effectExtent l="0" t="0" r="0" b="635"/>
+            <wp:docPr id="104992674" name="Picture 1" descr="A computer screen shot of a computer screen&#10;&#10;AI-generated content may be incorrect."/>
+            <wp:cNvGraphicFramePr>
+              <a:graphicFrameLocks xmlns:a="http://schemas.openxmlformats.org/drawingml/2006/main" noChangeAspect="1"/>
+            </wp:cNvGraphicFramePr>
+            <a:graphic xmlns:a="http://schemas.openxmlformats.org/drawingml/2006/main">
+              <a:graphicData uri="http://schemas.openxmlformats.org/drawingml/2006/picture">
+                <pic:pic xmlns:pic="http://schemas.openxmlformats.org/drawingml/2006/picture">
+                  <pic:nvPicPr>
+                    <pic:cNvPr id="104992674" name="Picture 1" descr="A computer screen shot of a computer screen&#10;&#10;AI-generated content may be incorrect."/>
+                    <pic:cNvPicPr/>
+                  </pic:nvPicPr>
+                  <pic:blipFill>
+                    <a:blip r:embed="rId9"/>
+                    <a:stretch>
+                      <a:fillRect/>
+                    </a:stretch>
+                  </pic:blipFill>
+                  <pic:spPr>
+                    <a:xfrm>
+                      <a:off x="0" y="0"/>
+                      <a:ext cx="5943600" cy="4088765"/>
+                    </a:xfrm>
+                    <a:prstGeom prst="rect">
+                      <a:avLst/>
+                    </a:prstGeom>
+                  </pic:spPr>
+                </pic:pic>
+              </a:graphicData>
+            </a:graphic>
+          </wp:inline>
+        </w:drawing>
+      </w:r>
+    </w:p>
+    <w:p>
+      <w:pPr>
         <w:spacing w:before="100" w:beforeAutospacing="1" w:after="100" w:afterAutospacing="1" w:line="240" w:lineRule="auto"/>
         <w:outlineLvl w:val="1"/>
         <w:rPr>
@@ -1179,6 +1389,7 @@
           <w:kern w:val="0"/>
           <w14:ligatures w14:val="none"/>
         </w:rPr>
+        <w:lastRenderedPageBreak/>
         <w:t>Từ menu chính, chọn Play.</w:t>
       </w:r>
     </w:p>
@@ -1201,7 +1412,23 @@
           <w:kern w:val="0"/>
           <w14:ligatures w14:val="none"/>
         </w:rPr>
-        <w:t>Nếu muốn, vào Settings để chọn cấp độ (1–5).</w:t>
+        <w:t xml:space="preserve">Nếu muốn, vào </w:t>
+      </w:r>
+      <w:r>
+        <w:rPr>
+          <w:rFonts w:ascii="Times New Roman" w:eastAsia="Times New Roman" w:hAnsi="Times New Roman" w:cs="Times New Roman"/>
+          <w:kern w:val="0"/>
+          <w14:ligatures w14:val="none"/>
+        </w:rPr>
+        <w:t>“Tuỳ chỉnh”</w:t>
+      </w:r>
+      <w:r>
+        <w:rPr>
+          <w:rFonts w:ascii="Times New Roman" w:eastAsia="Times New Roman" w:hAnsi="Times New Roman" w:cs="Times New Roman"/>
+          <w:kern w:val="0"/>
+          <w14:ligatures w14:val="none"/>
+        </w:rPr>
+        <w:t xml:space="preserve"> để chọn cấp độ (1–5).</w:t>
       </w:r>
     </w:p>
     <w:p>
@@ -1330,7 +1557,6 @@
           <w:kern w:val="0"/>
           <w14:ligatures w14:val="none"/>
         </w:rPr>
-        <w:lastRenderedPageBreak/>
         <w:t>Rắn va vào tường</w:t>
       </w:r>
     </w:p>
@@ -1376,6 +1602,82 @@
           <w14:ligatures w14:val="none"/>
         </w:rPr>
         <w:t>Người chơi nhấn ESC trong lúc chơi</w:t>
+      </w:r>
+    </w:p>
+    <w:p>
+      <w:pPr>
+        <w:numPr>
+          <w:ilvl w:val="0"/>
+          <w:numId w:val="27"/>
+        </w:numPr>
+        <w:spacing w:before="100" w:beforeAutospacing="1" w:after="100" w:afterAutospacing="1" w:line="240" w:lineRule="auto"/>
+        <w:rPr>
+          <w:rFonts w:ascii="Times New Roman" w:eastAsia="Times New Roman" w:hAnsi="Times New Roman" w:cs="Times New Roman"/>
+          <w:kern w:val="0"/>
+          <w14:ligatures w14:val="none"/>
+        </w:rPr>
+      </w:pPr>
+      <w:r>
+        <w:rPr>
+          <w:rFonts w:ascii="Times New Roman" w:eastAsia="Times New Roman" w:hAnsi="Times New Roman" w:cs="Times New Roman"/>
+          <w:kern w:val="0"/>
+          <w14:ligatures w14:val="none"/>
+        </w:rPr>
+        <w:t>Người chơi có thể chọn [y] hoặc [n] để tiếp tục chơi game hoặc dừng lại</w:t>
+      </w:r>
+    </w:p>
+    <w:p>
+      <w:pPr>
+        <w:spacing w:before="100" w:beforeAutospacing="1" w:after="100" w:afterAutospacing="1" w:line="240" w:lineRule="auto"/>
+        <w:ind w:left="720"/>
+        <w:rPr>
+          <w:rFonts w:ascii="Times New Roman" w:eastAsia="Times New Roman" w:hAnsi="Times New Roman" w:cs="Times New Roman"/>
+          <w:kern w:val="0"/>
+          <w14:ligatures w14:val="none"/>
+        </w:rPr>
+      </w:pPr>
+      <w:r>
+        <w:rPr>
+          <w:rFonts w:ascii="Times New Roman" w:eastAsia="Times New Roman" w:hAnsi="Times New Roman" w:cs="Times New Roman"/>
+          <w:noProof/>
+          <w:kern w:val="0"/>
+          <w14:ligatures w14:val="none"/>
+        </w:rPr>
+        <w:drawing>
+          <wp:inline distT="0" distB="0" distL="0" distR="0" wp14:anchorId="5F62751A" wp14:editId="4FB3F9F8">
+            <wp:extent cx="4775200" cy="952500"/>
+            <wp:effectExtent l="0" t="0" r="0" b="0"/>
+            <wp:docPr id="692562730" name="Picture 1" descr="A black background with white text&#10;&#10;AI-generated content may be incorrect."/>
+            <wp:cNvGraphicFramePr>
+              <a:graphicFrameLocks xmlns:a="http://schemas.openxmlformats.org/drawingml/2006/main" noChangeAspect="1"/>
+            </wp:cNvGraphicFramePr>
+            <a:graphic xmlns:a="http://schemas.openxmlformats.org/drawingml/2006/main">
+              <a:graphicData uri="http://schemas.openxmlformats.org/drawingml/2006/picture">
+                <pic:pic xmlns:pic="http://schemas.openxmlformats.org/drawingml/2006/picture">
+                  <pic:nvPicPr>
+                    <pic:cNvPr id="692562730" name="Picture 1" descr="A black background with white text&#10;&#10;AI-generated content may be incorrect."/>
+                    <pic:cNvPicPr/>
+                  </pic:nvPicPr>
+                  <pic:blipFill>
+                    <a:blip r:embed="rId10"/>
+                    <a:stretch>
+                      <a:fillRect/>
+                    </a:stretch>
+                  </pic:blipFill>
+                  <pic:spPr>
+                    <a:xfrm>
+                      <a:off x="0" y="0"/>
+                      <a:ext cx="4775200" cy="952500"/>
+                    </a:xfrm>
+                    <a:prstGeom prst="rect">
+                      <a:avLst/>
+                    </a:prstGeom>
+                  </pic:spPr>
+                </pic:pic>
+              </a:graphicData>
+            </a:graphic>
+          </wp:inline>
+        </w:drawing>
       </w:r>
     </w:p>
     <w:p>

</xml_diff>

<commit_message>
Update menu tieng Viet
</commit_message>
<xml_diff>
--- a/Docs/3534240690_SNAKE_GAME_HUONG_DAN_CHOI_GAME.docx
+++ b/Docs/3534240690_SNAKE_GAME_HUONG_DAN_CHOI_GAME.docx
@@ -623,6 +623,9 @@
         <w:jc w:val="center"/>
       </w:pPr>
       <w:r>
+        <w:rPr>
+          <w:noProof/>
+        </w:rPr>
         <w:lastRenderedPageBreak/>
         <w:drawing>
           <wp:inline distT="0" distB="0" distL="0" distR="0" wp14:anchorId="07B9C54D" wp14:editId="2FC32126">
@@ -875,6 +878,9 @@
         <w:ind w:left="720"/>
       </w:pPr>
       <w:r>
+        <w:rPr>
+          <w:noProof/>
+        </w:rPr>
         <w:drawing>
           <wp:inline distT="0" distB="0" distL="0" distR="0" wp14:anchorId="6A94B21E" wp14:editId="606EA648">
             <wp:extent cx="5943600" cy="2094230"/>
@@ -963,6 +969,14 @@
           <w14:ligatures w14:val="none"/>
         </w:rPr>
         <w:t>có đếm ngược 3 giây trước khi chơi</w:t>
+      </w:r>
+      <w:r>
+        <w:rPr>
+          <w:rFonts w:ascii="Times New Roman" w:eastAsia="Times New Roman" w:hAnsi="Times New Roman" w:cs="Times New Roman"/>
+          <w:kern w:val="0"/>
+          <w14:ligatures w14:val="none"/>
+        </w:rPr>
+        <w:t>.</w:t>
       </w:r>
     </w:p>
     <w:p>

</xml_diff>

<commit_message>
Cap nhat using namespace std
</commit_message>
<xml_diff>
--- a/Docs/3534240690_SNAKE_GAME_HUONG_DAN_CHOI_GAME.docx
+++ b/Docs/3534240690_SNAKE_GAME_HUONG_DAN_CHOI_GAME.docx
@@ -275,7 +275,23 @@
           <w:kern w:val="0"/>
           <w14:ligatures w14:val="none"/>
         </w:rPr>
-        <w:t>Điểm số: hiển thị ở bên phải console.</w:t>
+        <w:t xml:space="preserve">Điểm số: hiển thị ở bên phải </w:t>
+      </w:r>
+      <w:r>
+        <w:rPr>
+          <w:rFonts w:ascii="Times New Roman" w:eastAsia="Times New Roman" w:hAnsi="Times New Roman" w:cs="Times New Roman"/>
+          <w:kern w:val="0"/>
+          <w14:ligatures w14:val="none"/>
+        </w:rPr>
+        <w:t>màn hình cửa sổ trò chơi</w:t>
+      </w:r>
+      <w:r>
+        <w:rPr>
+          <w:rFonts w:ascii="Times New Roman" w:eastAsia="Times New Roman" w:hAnsi="Times New Roman" w:cs="Times New Roman"/>
+          <w:kern w:val="0"/>
+          <w14:ligatures w14:val="none"/>
+        </w:rPr>
+        <w:t>.</w:t>
       </w:r>
     </w:p>
     <w:p>
@@ -455,7 +471,23 @@
           <w:kern w:val="0"/>
           <w14:ligatures w14:val="none"/>
         </w:rPr>
-        <w:t>Nhấp đúp vào file .exe để mở cửa sổ console và chơi.</w:t>
+        <w:t xml:space="preserve">Nhấp đúp vào file .exe để mở cửa sổ </w:t>
+      </w:r>
+      <w:r>
+        <w:rPr>
+          <w:rFonts w:ascii="Times New Roman" w:eastAsia="Times New Roman" w:hAnsi="Times New Roman" w:cs="Times New Roman"/>
+          <w:kern w:val="0"/>
+          <w14:ligatures w14:val="none"/>
+        </w:rPr>
+        <w:t>bảng điều khiển</w:t>
+      </w:r>
+      <w:r>
+        <w:rPr>
+          <w:rFonts w:ascii="Times New Roman" w:eastAsia="Times New Roman" w:hAnsi="Times New Roman" w:cs="Times New Roman"/>
+          <w:kern w:val="0"/>
+          <w14:ligatures w14:val="none"/>
+        </w:rPr>
+        <w:t xml:space="preserve"> và chơi.</w:t>
       </w:r>
     </w:p>
     <w:p>
@@ -625,13 +657,14 @@
       <w:r>
         <w:rPr>
           <w:noProof/>
+          <w14:ligatures w14:val="standardContextual"/>
         </w:rPr>
         <w:lastRenderedPageBreak/>
         <w:drawing>
-          <wp:inline distT="0" distB="0" distL="0" distR="0" wp14:anchorId="07B9C54D" wp14:editId="2FC32126">
-            <wp:extent cx="5943600" cy="2038985"/>
-            <wp:effectExtent l="0" t="0" r="0" b="5715"/>
-            <wp:docPr id="2142061977" name="Picture 1" descr="A black background with white letters&#10;&#10;AI-generated content may be incorrect."/>
+          <wp:inline distT="0" distB="0" distL="0" distR="0" wp14:anchorId="0B036DD0" wp14:editId="657D02B0">
+            <wp:extent cx="5943600" cy="1852930"/>
+            <wp:effectExtent l="0" t="0" r="0" b="1270"/>
+            <wp:docPr id="278275213" name="Picture 1"/>
             <wp:cNvGraphicFramePr>
               <a:graphicFrameLocks xmlns:a="http://schemas.openxmlformats.org/drawingml/2006/main" noChangeAspect="1"/>
             </wp:cNvGraphicFramePr>
@@ -639,11 +672,17 @@
               <a:graphicData uri="http://schemas.openxmlformats.org/drawingml/2006/picture">
                 <pic:pic xmlns:pic="http://schemas.openxmlformats.org/drawingml/2006/picture">
                   <pic:nvPicPr>
-                    <pic:cNvPr id="2142061977" name="Picture 1" descr="A black background with white letters&#10;&#10;AI-generated content may be incorrect."/>
+                    <pic:cNvPr id="278275213" name="Picture 278275213"/>
                     <pic:cNvPicPr/>
                   </pic:nvPicPr>
                   <pic:blipFill>
-                    <a:blip r:embed="rId5"/>
+                    <a:blip r:embed="rId5">
+                      <a:extLst>
+                        <a:ext uri="{28A0092B-C50C-407E-A947-70E740481C1C}">
+                          <a14:useLocalDpi xmlns:a14="http://schemas.microsoft.com/office/drawing/2010/main" val="0"/>
+                        </a:ext>
+                      </a:extLst>
+                    </a:blip>
                     <a:stretch>
                       <a:fillRect/>
                     </a:stretch>
@@ -651,7 +690,7 @@
                   <pic:spPr>
                     <a:xfrm>
                       <a:off x="0" y="0"/>
-                      <a:ext cx="5943600" cy="2038985"/>
+                      <a:ext cx="5943600" cy="1852930"/>
                     </a:xfrm>
                     <a:prstGeom prst="rect">
                       <a:avLst/>
@@ -693,17 +732,7 @@
         <w:t>“Chơi”</w:t>
       </w:r>
       <w:r>
-        <w:t xml:space="preserve">, </w:t>
-      </w:r>
-      <w:r>
-        <w:rPr>
-          <w:rStyle w:val="s1"/>
-          <w:rFonts w:eastAsiaTheme="majorEastAsia"/>
-        </w:rPr>
-        <w:t>“Tuỳ chỉnh”</w:t>
-      </w:r>
-      <w:r>
-        <w:t xml:space="preserve">, </w:t>
+        <w:t xml:space="preserve"> và </w:t>
       </w:r>
       <w:r>
         <w:rPr>
@@ -869,7 +898,13 @@
         <w:t>Esc</w:t>
       </w:r>
       <w:r>
-        <w:t xml:space="preserve"> ở menu chính → thoát game ngay.</w:t>
+        <w:t xml:space="preserve"> ở menu chính</w:t>
+      </w:r>
+      <w:r>
+        <w:t xml:space="preserve"> hoặc chọn “Thoát”</w:t>
+      </w:r>
+      <w:r>
+        <w:t xml:space="preserve"> → thoát game ngay.</w:t>
       </w:r>
     </w:p>
     <w:p>
@@ -880,12 +915,13 @@
       <w:r>
         <w:rPr>
           <w:noProof/>
+          <w14:ligatures w14:val="standardContextual"/>
         </w:rPr>
         <w:drawing>
-          <wp:inline distT="0" distB="0" distL="0" distR="0" wp14:anchorId="6A94B21E" wp14:editId="606EA648">
-            <wp:extent cx="5943600" cy="2094230"/>
-            <wp:effectExtent l="0" t="0" r="0" b="1270"/>
-            <wp:docPr id="1703049509" name="Picture 1" descr="A black background with white text&#10;&#10;AI-generated content may be incorrect."/>
+          <wp:inline distT="0" distB="0" distL="0" distR="0" wp14:anchorId="25A05D8B" wp14:editId="19FC9B93">
+            <wp:extent cx="5943600" cy="1938020"/>
+            <wp:effectExtent l="0" t="0" r="0" b="5080"/>
+            <wp:docPr id="2037795456" name="Picture 2" descr="A black and white text&#10;&#10;AI-generated content may be incorrect."/>
             <wp:cNvGraphicFramePr>
               <a:graphicFrameLocks xmlns:a="http://schemas.openxmlformats.org/drawingml/2006/main" noChangeAspect="1"/>
             </wp:cNvGraphicFramePr>
@@ -893,11 +929,17 @@
               <a:graphicData uri="http://schemas.openxmlformats.org/drawingml/2006/picture">
                 <pic:pic xmlns:pic="http://schemas.openxmlformats.org/drawingml/2006/picture">
                   <pic:nvPicPr>
-                    <pic:cNvPr id="1703049509" name="Picture 1" descr="A black background with white text&#10;&#10;AI-generated content may be incorrect."/>
+                    <pic:cNvPr id="2037795456" name="Picture 2" descr="A black and white text&#10;&#10;AI-generated content may be incorrect."/>
                     <pic:cNvPicPr/>
                   </pic:nvPicPr>
                   <pic:blipFill>
-                    <a:blip r:embed="rId7"/>
+                    <a:blip r:embed="rId7">
+                      <a:extLst>
+                        <a:ext uri="{28A0092B-C50C-407E-A947-70E740481C1C}">
+                          <a14:useLocalDpi xmlns:a14="http://schemas.microsoft.com/office/drawing/2010/main" val="0"/>
+                        </a:ext>
+                      </a:extLst>
+                    </a:blip>
                     <a:stretch>
                       <a:fillRect/>
                     </a:stretch>
@@ -905,7 +947,7 @@
                   <pic:spPr>
                     <a:xfrm>
                       <a:off x="0" y="0"/>
-                      <a:ext cx="5943600" cy="2094230"/>
+                      <a:ext cx="5943600" cy="1938020"/>
                     </a:xfrm>
                     <a:prstGeom prst="rect">
                       <a:avLst/>
@@ -996,7 +1038,6 @@
           <w:kern w:val="0"/>
           <w14:ligatures w14:val="none"/>
         </w:rPr>
-        <w:lastRenderedPageBreak/>
         <w:drawing>
           <wp:inline distT="0" distB="0" distL="0" distR="0" wp14:anchorId="1FD6F726" wp14:editId="738905F5">
             <wp:extent cx="5943600" cy="914400"/>
@@ -1053,6 +1094,7 @@
           <w:kern w:val="0"/>
           <w14:ligatures w14:val="none"/>
         </w:rPr>
+        <w:lastRenderedPageBreak/>
         <w:t>Rắn: ■</w:t>
       </w:r>
     </w:p>
@@ -1119,7 +1161,15 @@
           <w:kern w:val="0"/>
           <w14:ligatures w14:val="none"/>
         </w:rPr>
-        <w:t>Điểm số: hiện bên phải màn hình console</w:t>
+        <w:t>Điểm số: hiện bên phải màn hìn</w:t>
+      </w:r>
+      <w:r>
+        <w:rPr>
+          <w:rFonts w:ascii="Times New Roman" w:eastAsia="Times New Roman" w:hAnsi="Times New Roman" w:cs="Times New Roman"/>
+          <w:kern w:val="0"/>
+          <w14:ligatures w14:val="none"/>
+        </w:rPr>
+        <w:t>h cửa sổ trò chơi</w:t>
       </w:r>
     </w:p>
     <w:p>
@@ -1403,7 +1453,6 @@
           <w:kern w:val="0"/>
           <w14:ligatures w14:val="none"/>
         </w:rPr>
-        <w:lastRenderedPageBreak/>
         <w:t>Từ menu chính, chọn Play.</w:t>
       </w:r>
     </w:p>
@@ -1426,23 +1475,15 @@
           <w:kern w:val="0"/>
           <w14:ligatures w14:val="none"/>
         </w:rPr>
-        <w:t xml:space="preserve">Nếu muốn, vào </w:t>
-      </w:r>
-      <w:r>
-        <w:rPr>
-          <w:rFonts w:ascii="Times New Roman" w:eastAsia="Times New Roman" w:hAnsi="Times New Roman" w:cs="Times New Roman"/>
-          <w:kern w:val="0"/>
-          <w14:ligatures w14:val="none"/>
-        </w:rPr>
-        <w:t>“Tuỳ chỉnh”</w:t>
-      </w:r>
-      <w:r>
-        <w:rPr>
-          <w:rFonts w:ascii="Times New Roman" w:eastAsia="Times New Roman" w:hAnsi="Times New Roman" w:cs="Times New Roman"/>
-          <w:kern w:val="0"/>
-          <w14:ligatures w14:val="none"/>
-        </w:rPr>
-        <w:t xml:space="preserve"> để chọn cấp độ (1–5).</w:t>
+        <w:t xml:space="preserve">Có 5 cấp độ chơi để lựa </w:t>
+      </w:r>
+      <w:r>
+        <w:rPr>
+          <w:rFonts w:ascii="Times New Roman" w:eastAsia="Times New Roman" w:hAnsi="Times New Roman" w:cs="Times New Roman"/>
+          <w:kern w:val="0"/>
+          <w14:ligatures w14:val="none"/>
+        </w:rPr>
+        <w:t>chọn (1–5).</w:t>
       </w:r>
     </w:p>
     <w:p>
@@ -1530,6 +1571,7 @@
           <w:kern w:val="0"/>
           <w14:ligatures w14:val="none"/>
         </w:rPr>
+        <w:lastRenderedPageBreak/>
         <w:t>Rắn di chuyển liên tục, người chơi đổi hướng bằng phím mũi tên.</w:t>
       </w:r>
     </w:p>
@@ -1780,7 +1822,15 @@
           <w:kern w:val="0"/>
           <w14:ligatures w14:val="none"/>
         </w:rPr>
-        <w:t>Điểm được cập nhật và hiển thị ngay trong console.</w:t>
+        <w:t xml:space="preserve">Điểm được cập nhật và hiển thị ngay trong </w:t>
+      </w:r>
+      <w:r>
+        <w:rPr>
+          <w:rFonts w:ascii="Times New Roman" w:eastAsia="Times New Roman" w:hAnsi="Times New Roman" w:cs="Times New Roman"/>
+          <w:kern w:val="0"/>
+          <w14:ligatures w14:val="none"/>
+        </w:rPr>
+        <w:t>cửa sổ bảng điều khiển.</w:t>
       </w:r>
     </w:p>
     <w:p>

</xml_diff>

<commit_message>
Cap nhat huong dan choi game
</commit_message>
<xml_diff>
--- a/Docs/3534240690_SNAKE_GAME_HUONG_DAN_CHOI_GAME.docx
+++ b/Docs/3534240690_SNAKE_GAME_HUONG_DAN_CHOI_GAME.docx
@@ -761,7 +761,10 @@
         <w:t>Enter</w:t>
       </w:r>
       <w:r>
-        <w:t xml:space="preserve"> để xác nhận mục đang chọn.</w:t>
+        <w:t xml:space="preserve"> để xác nhận mục đang chọn</w:t>
+      </w:r>
+      <w:r>
+        <w:t>.</w:t>
       </w:r>
     </w:p>
     <w:p>

</xml_diff>